<commit_message>
add LDFE editor, fix bug with j1939 txwindow and can txwindow channel selection (was from getcontrollerparam in dll), need to improve the installer soon
</commit_message>
<xml_diff>
--- a/Busmaster-FR.docx
+++ b/Busmaster-FR.docx
@@ -688,8 +688,6 @@
           <w:lang w:eastAsia="fr-FR"/>
         </w:rPr>
       </w:pPr>
-      <w:bookmarkStart w:id="0" w:name="_GoBack"/>
-      <w:bookmarkEnd w:id="0"/>
     </w:p>
     <w:p>
       <w:pPr>
@@ -748,7 +746,7 @@
           <w:color w:val="000000" w:themeColor="text1"/>
         </w:rPr>
       </w:pPr>
-      <w:bookmarkStart w:id="1" w:name="_Toc27987849"/>
+      <w:bookmarkStart w:id="0" w:name="_Toc27987849"/>
       <w:r>
         <w:rPr>
           <w:b/>
@@ -771,7 +769,7 @@
         </w:rPr>
         <w:t>u hardware</w:t>
       </w:r>
-      <w:bookmarkEnd w:id="1"/>
+      <w:bookmarkEnd w:id="0"/>
     </w:p>
     <w:p>
       <w:pPr>
@@ -995,7 +993,7 @@
           <w:color w:val="000000" w:themeColor="text1"/>
         </w:rPr>
       </w:pPr>
-      <w:bookmarkStart w:id="2" w:name="_Toc27987850"/>
+      <w:bookmarkStart w:id="1" w:name="_Toc27987850"/>
       <w:r>
         <w:rPr>
           <w:b/>
@@ -1004,7 +1002,7 @@
         <w:lastRenderedPageBreak/>
         <w:t>2 – Lecture des trames</w:t>
       </w:r>
-      <w:bookmarkEnd w:id="2"/>
+      <w:bookmarkEnd w:id="1"/>
     </w:p>
     <w:p>
       <w:pPr>
@@ -1036,17 +1034,48 @@
       <w:proofErr w:type="gramEnd"/>
       <w:r>
         <w:br/>
-        <w:t xml:space="preserve">il suffit d’appuyer sur le bouton vert  </w:t>
-      </w:r>
+        <w:t>il suffi</w:t>
+      </w:r>
+      <w:r>
+        <w:t xml:space="preserve">t d’appuyer sur le bouton vert </w:t>
+      </w:r>
+      <w:r>
+        <w:t>pour déma</w:t>
+      </w:r>
+      <w:r>
+        <w:t>rrer la réception des trames ou d’appuyer sur le bouton rouge</w:t>
+      </w:r>
+      <w:r>
+        <w:t xml:space="preserve"> pour stopper la réception des trames</w:t>
+      </w:r>
+      <w:r>
+        <w:t>.</w:t>
+      </w:r>
+      <w:r>
+        <w:t xml:space="preserve"> </w:t>
+      </w:r>
+      <w:r>
+        <w:t>Le bouton est en surbrillance jaune dans l’image jointe ci-dessous.</w:t>
+      </w:r>
+    </w:p>
+    <w:p>
       <w:r>
         <w:rPr>
           <w:noProof/>
           <w:lang w:eastAsia="fr-FR"/>
         </w:rPr>
         <w:drawing>
-          <wp:inline distT="0" distB="0" distL="0" distR="0" wp14:anchorId="6D736937" wp14:editId="7F984FB3">
-            <wp:extent cx="342900" cy="391795"/>
-            <wp:effectExtent l="0" t="0" r="0" b="8255"/>
+          <wp:anchor distT="0" distB="0" distL="114300" distR="114300" simplePos="0" relativeHeight="251675648" behindDoc="0" locked="0" layoutInCell="1" allowOverlap="1">
+            <wp:simplePos x="0" y="0"/>
+            <wp:positionH relativeFrom="column">
+              <wp:posOffset>1906905</wp:posOffset>
+            </wp:positionH>
+            <wp:positionV relativeFrom="paragraph">
+              <wp:posOffset>6985</wp:posOffset>
+            </wp:positionV>
+            <wp:extent cx="300990" cy="349250"/>
+            <wp:effectExtent l="0" t="0" r="3810" b="0"/>
+            <wp:wrapNone/>
             <wp:docPr id="12" name="Image 12"/>
             <wp:cNvGraphicFramePr>
               <a:graphicFrameLocks xmlns:a="http://schemas.openxmlformats.org/drawingml/2006/main" noChangeAspect="1"/>
@@ -1058,7 +1087,7 @@
                     <pic:cNvPr id="1" name=""/>
                     <pic:cNvPicPr/>
                   </pic:nvPicPr>
-                  <pic:blipFill>
+                  <pic:blipFill rotWithShape="1">
                     <a:blip r:embed="rId7">
                       <a:extLst>
                         <a:ext uri="{28A0092B-C50C-407E-A947-70E740481C1C}">
@@ -1066,41 +1095,55 @@
                         </a:ext>
                       </a:extLst>
                     </a:blip>
-                    <a:stretch>
-                      <a:fillRect/>
-                    </a:stretch>
+                    <a:srcRect l="5555" t="4863" r="6666" b="5902"/>
+                    <a:stretch/>
                   </pic:blipFill>
-                  <pic:spPr>
+                  <pic:spPr bwMode="auto">
                     <a:xfrm>
                       <a:off x="0" y="0"/>
-                      <a:ext cx="342900" cy="391795"/>
+                      <a:ext cx="300990" cy="349250"/>
                     </a:xfrm>
                     <a:prstGeom prst="rect">
                       <a:avLst/>
                     </a:prstGeom>
+                    <a:ln>
+                      <a:noFill/>
+                    </a:ln>
+                    <a:extLst>
+                      <a:ext uri="{53640926-AAD7-44D8-BBD7-CCE9431645EC}">
+                        <a14:shadowObscured xmlns:a14="http://schemas.microsoft.com/office/drawing/2010/main"/>
+                      </a:ext>
+                    </a:extLst>
                   </pic:spPr>
                 </pic:pic>
               </a:graphicData>
             </a:graphic>
-          </wp:inline>
+            <wp14:sizeRelH relativeFrom="page">
+              <wp14:pctWidth>0</wp14:pctWidth>
+            </wp14:sizeRelH>
+            <wp14:sizeRelV relativeFrom="page">
+              <wp14:pctHeight>0</wp14:pctHeight>
+            </wp14:sizeRelV>
+          </wp:anchor>
         </w:drawing>
       </w:r>
       <w:r>
-        <w:t xml:space="preserve">  pour démarrer la réception des trames ou</w:t>
-      </w:r>
-      <w:r>
-        <w:br/>
-        <w:t xml:space="preserve">d’appuyer sur le bouton rouge </w:t>
-      </w:r>
-      <w:r>
         <w:rPr>
           <w:noProof/>
           <w:lang w:eastAsia="fr-FR"/>
         </w:rPr>
         <w:drawing>
-          <wp:inline distT="0" distB="0" distL="0" distR="0" wp14:anchorId="373D2F60" wp14:editId="04B3D4BA">
-            <wp:extent cx="428625" cy="370176"/>
-            <wp:effectExtent l="0" t="0" r="0" b="0"/>
+          <wp:anchor distT="0" distB="0" distL="114300" distR="114300" simplePos="0" relativeHeight="251676672" behindDoc="0" locked="0" layoutInCell="1" allowOverlap="1">
+            <wp:simplePos x="0" y="0"/>
+            <wp:positionH relativeFrom="column">
+              <wp:posOffset>2584450</wp:posOffset>
+            </wp:positionH>
+            <wp:positionV relativeFrom="paragraph">
+              <wp:posOffset>7620</wp:posOffset>
+            </wp:positionV>
+            <wp:extent cx="411480" cy="354330"/>
+            <wp:effectExtent l="0" t="0" r="7620" b="7620"/>
+            <wp:wrapNone/>
             <wp:docPr id="13" name="Image 13"/>
             <wp:cNvGraphicFramePr>
               <a:graphicFrameLocks xmlns:a="http://schemas.openxmlformats.org/drawingml/2006/main" noChangeAspect="1"/>
@@ -1112,40 +1155,47 @@
                     <pic:cNvPr id="1" name=""/>
                     <pic:cNvPicPr/>
                   </pic:nvPicPr>
-                  <pic:blipFill>
-                    <a:blip r:embed="rId8"/>
-                    <a:stretch>
-                      <a:fillRect/>
-                    </a:stretch>
+                  <pic:blipFill rotWithShape="1">
+                    <a:blip r:embed="rId8">
+                      <a:extLst>
+                        <a:ext uri="{28A0092B-C50C-407E-A947-70E740481C1C}">
+                          <a14:useLocalDpi xmlns:a14="http://schemas.microsoft.com/office/drawing/2010/main" val="0"/>
+                        </a:ext>
+                      </a:extLst>
+                    </a:blip>
+                    <a:srcRect l="4000" t="4124" b="-1"/>
+                    <a:stretch/>
                   </pic:blipFill>
-                  <pic:spPr>
+                  <pic:spPr bwMode="auto">
                     <a:xfrm>
                       <a:off x="0" y="0"/>
-                      <a:ext cx="431108" cy="372321"/>
+                      <a:ext cx="411480" cy="354330"/>
                     </a:xfrm>
                     <a:prstGeom prst="rect">
                       <a:avLst/>
                     </a:prstGeom>
+                    <a:ln>
+                      <a:noFill/>
+                    </a:ln>
+                    <a:extLst>
+                      <a:ext uri="{53640926-AAD7-44D8-BBD7-CCE9431645EC}">
+                        <a14:shadowObscured xmlns:a14="http://schemas.microsoft.com/office/drawing/2010/main"/>
+                      </a:ext>
+                    </a:extLst>
                   </pic:spPr>
                 </pic:pic>
               </a:graphicData>
             </a:graphic>
-          </wp:inline>
+            <wp14:sizeRelH relativeFrom="page">
+              <wp14:pctWidth>0</wp14:pctWidth>
+            </wp14:sizeRelH>
+            <wp14:sizeRelV relativeFrom="page">
+              <wp14:pctHeight>0</wp14:pctHeight>
+            </wp14:sizeRelV>
+          </wp:anchor>
         </w:drawing>
       </w:r>
-      <w:r>
-        <w:t xml:space="preserve"> pour stopper la réception des trames</w:t>
-      </w:r>
-      <w:r>
-        <w:t>.</w:t>
-      </w:r>
-    </w:p>
-    <w:p>
-      <w:r>
-        <w:t>Le bouton est en surbrillance jaune dans l’image jointe ci-dessous.</w:t>
-      </w:r>
-    </w:p>
-    <w:p/>
+    </w:p>
     <w:p/>
     <w:p>
       <w:r>
@@ -1289,7 +1339,7 @@
           <w:color w:val="000000" w:themeColor="text1"/>
         </w:rPr>
       </w:pPr>
-      <w:bookmarkStart w:id="3" w:name="_Toc27987851"/>
+      <w:bookmarkStart w:id="2" w:name="_Toc27987851"/>
       <w:r>
         <w:rPr>
           <w:b/>
@@ -1312,7 +1362,7 @@
         </w:rPr>
         <w:t xml:space="preserve"> et configuration</w:t>
       </w:r>
-      <w:bookmarkEnd w:id="3"/>
+      <w:bookmarkEnd w:id="2"/>
     </w:p>
     <w:p>
       <w:r>
@@ -1745,7 +1795,10 @@
         <w:t>onfigure » </w:t>
       </w:r>
       <w:r>
-        <w:t>il n’y a plus qu’a ajouté ou supprimer les listes de filtres désirer. (Photo ci-dessous)</w:t>
+        <w:t>il n’y a plus qu’a ajouté ou supprimer les listes de filtres désirer</w:t>
+      </w:r>
+      <w:r>
+        <w:t>.</w:t>
       </w:r>
     </w:p>
     <w:p>
@@ -2195,6 +2248,81 @@
           <w:lang w:eastAsia="fr-FR"/>
         </w:rPr>
       </w:pPr>
+      <w:r>
+        <w:rPr>
+          <w:noProof/>
+          <w:lang w:eastAsia="fr-FR"/>
+        </w:rPr>
+        <mc:AlternateContent>
+          <mc:Choice Requires="wps">
+            <w:drawing>
+              <wp:anchor distT="0" distB="0" distL="114300" distR="114300" simplePos="0" relativeHeight="251677696" behindDoc="0" locked="0" layoutInCell="1" allowOverlap="1">
+                <wp:simplePos x="0" y="0"/>
+                <wp:positionH relativeFrom="column">
+                  <wp:posOffset>2995930</wp:posOffset>
+                </wp:positionH>
+                <wp:positionV relativeFrom="paragraph">
+                  <wp:posOffset>513080</wp:posOffset>
+                </wp:positionV>
+                <wp:extent cx="238125" cy="285750"/>
+                <wp:effectExtent l="19050" t="19050" r="28575" b="19050"/>
+                <wp:wrapNone/>
+                <wp:docPr id="30" name="Rectangle 30"/>
+                <wp:cNvGraphicFramePr/>
+                <a:graphic xmlns:a="http://schemas.openxmlformats.org/drawingml/2006/main">
+                  <a:graphicData uri="http://schemas.microsoft.com/office/word/2010/wordprocessingShape">
+                    <wps:wsp>
+                      <wps:cNvSpPr/>
+                      <wps:spPr>
+                        <a:xfrm>
+                          <a:off x="0" y="0"/>
+                          <a:ext cx="238125" cy="285750"/>
+                        </a:xfrm>
+                        <a:prstGeom prst="rect">
+                          <a:avLst/>
+                        </a:prstGeom>
+                        <a:noFill/>
+                        <a:ln w="28575">
+                          <a:solidFill>
+                            <a:srgbClr val="C00000"/>
+                          </a:solidFill>
+                        </a:ln>
+                      </wps:spPr>
+                      <wps:style>
+                        <a:lnRef idx="2">
+                          <a:schemeClr val="accent1">
+                            <a:shade val="50000"/>
+                          </a:schemeClr>
+                        </a:lnRef>
+                        <a:fillRef idx="1">
+                          <a:schemeClr val="accent1"/>
+                        </a:fillRef>
+                        <a:effectRef idx="0">
+                          <a:schemeClr val="accent1"/>
+                        </a:effectRef>
+                        <a:fontRef idx="minor">
+                          <a:schemeClr val="lt1"/>
+                        </a:fontRef>
+                      </wps:style>
+                      <wps:bodyPr rot="0" spcFirstLastPara="0" vertOverflow="overflow" horzOverflow="overflow" vert="horz" wrap="square" lIns="91440" tIns="45720" rIns="91440" bIns="45720" numCol="1" spcCol="0" rtlCol="0" fromWordArt="0" anchor="ctr" anchorCtr="0" forceAA="0" compatLnSpc="1">
+                        <a:prstTxWarp prst="textNoShape">
+                          <a:avLst/>
+                        </a:prstTxWarp>
+                        <a:noAutofit/>
+                      </wps:bodyPr>
+                    </wps:wsp>
+                  </a:graphicData>
+                </a:graphic>
+              </wp:anchor>
+            </w:drawing>
+          </mc:Choice>
+          <mc:Fallback>
+            <w:pict>
+              <v:rect w14:anchorId="59F88C99" id="Rectangle 30" o:spid="_x0000_s1026" style="position:absolute;margin-left:235.9pt;margin-top:40.4pt;width:18.75pt;height:22.5pt;z-index:251677696;visibility:visible;mso-wrap-style:square;mso-wrap-distance-left:9pt;mso-wrap-distance-top:0;mso-wrap-distance-right:9pt;mso-wrap-distance-bottom:0;mso-position-horizontal:absolute;mso-position-horizontal-relative:text;mso-position-vertical:absolute;mso-position-vertical-relative:text;v-text-anchor:middle" o:gfxdata="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" filled="f" strokecolor="#c00000" strokeweight="2.25pt"/>
+            </w:pict>
+          </mc:Fallback>
+        </mc:AlternateContent>
+      </w:r>
       <w:r>
         <w:rPr>
           <w:noProof/>
@@ -2442,7 +2570,7 @@
           <w:color w:val="000000" w:themeColor="text1"/>
         </w:rPr>
       </w:pPr>
-      <w:bookmarkStart w:id="4" w:name="_Toc27987852"/>
+      <w:bookmarkStart w:id="3" w:name="_Toc27987852"/>
       <w:r>
         <w:rPr>
           <w:b/>
@@ -2451,7 +2579,7 @@
         <w:lastRenderedPageBreak/>
         <w:t>4 – Envoi de trame</w:t>
       </w:r>
-      <w:bookmarkEnd w:id="4"/>
+      <w:bookmarkEnd w:id="3"/>
     </w:p>
     <w:p>
       <w:r>
@@ -2782,7 +2910,7 @@
           <w:color w:val="000000" w:themeColor="text1"/>
         </w:rPr>
       </w:pPr>
-      <w:bookmarkStart w:id="5" w:name="_Toc27987853"/>
+      <w:bookmarkStart w:id="4" w:name="_Toc27987853"/>
       <w:r>
         <w:rPr>
           <w:b/>
@@ -2800,7 +2928,7 @@
         </w:rPr>
         <w:t>é</w:t>
       </w:r>
-      <w:bookmarkEnd w:id="5"/>
+      <w:bookmarkEnd w:id="4"/>
     </w:p>
     <w:p>
       <w:pPr>
@@ -3318,7 +3446,7 @@
           <w:lang w:eastAsia="fr-FR"/>
         </w:rPr>
       </w:pPr>
-      <w:bookmarkStart w:id="6" w:name="_Toc27987854"/>
+      <w:bookmarkStart w:id="5" w:name="_Toc27987854"/>
       <w:r>
         <w:rPr>
           <w:b/>
@@ -3344,7 +3472,7 @@
         </w:rPr>
         <w:t>Base de données</w:t>
       </w:r>
-      <w:bookmarkEnd w:id="6"/>
+      <w:bookmarkEnd w:id="5"/>
     </w:p>
     <w:p>
       <w:pPr>
@@ -3651,24 +3779,269 @@
           <w:lang w:eastAsia="fr-FR"/>
         </w:rPr>
       </w:pPr>
-    </w:p>
-    <w:p>
-      <w:pPr>
-        <w:jc w:val="center"/>
-        <w:rPr>
-          <w:noProof/>
-          <w:lang w:eastAsia="fr-FR"/>
-        </w:rPr>
-      </w:pPr>
-    </w:p>
-    <w:p>
-      <w:pPr>
-        <w:jc w:val="center"/>
+      <w:r>
+        <w:rPr>
+          <w:noProof/>
+          <w:lang w:eastAsia="fr-FR"/>
+        </w:rPr>
+        <w:lastRenderedPageBreak/>
+        <w:t xml:space="preserve">Il est aussi possible d’ouvrir le </w:t>
+      </w:r>
+      <w:r>
         <w:rPr>
           <w:noProof/>
           <w:color w:val="FF0000"/>
           <w:lang w:eastAsia="fr-FR"/>
         </w:rPr>
+        <w:t xml:space="preserve">« Format Converter » </w:t>
+      </w:r>
+      <w:r>
+        <w:rPr>
+          <w:noProof/>
+          <w:lang w:eastAsia="fr-FR"/>
+        </w:rPr>
+        <w:t xml:space="preserve">depuis l’onglet </w:t>
+      </w:r>
+      <w:r>
+        <w:rPr>
+          <w:noProof/>
+          <w:color w:val="92D050"/>
+          <w:lang w:eastAsia="fr-FR"/>
+        </w:rPr>
+        <w:t>tools</w:t>
+      </w:r>
+      <w:r>
+        <w:rPr>
+          <w:noProof/>
+          <w:lang w:eastAsia="fr-FR"/>
+        </w:rPr>
+        <w:t xml:space="preserve"> : </w:t>
+      </w:r>
+    </w:p>
+    <w:p>
+      <w:pPr>
+        <w:jc w:val="center"/>
+        <w:rPr>
+          <w:noProof/>
+          <w:lang w:eastAsia="fr-FR"/>
+        </w:rPr>
+      </w:pPr>
+      <w:r>
+        <w:rPr>
+          <w:noProof/>
+          <w:lang w:eastAsia="fr-FR"/>
+        </w:rPr>
+        <mc:AlternateContent>
+          <mc:Choice Requires="wps">
+            <w:drawing>
+              <wp:anchor distT="0" distB="0" distL="114300" distR="114300" simplePos="0" relativeHeight="251679744" behindDoc="0" locked="0" layoutInCell="1" allowOverlap="1">
+                <wp:simplePos x="0" y="0"/>
+                <wp:positionH relativeFrom="column">
+                  <wp:posOffset>3246810</wp:posOffset>
+                </wp:positionH>
+                <wp:positionV relativeFrom="paragraph">
+                  <wp:posOffset>146298</wp:posOffset>
+                </wp:positionV>
+                <wp:extent cx="266369" cy="123246"/>
+                <wp:effectExtent l="19050" t="19050" r="19685" b="10160"/>
+                <wp:wrapNone/>
+                <wp:docPr id="37" name="Rectangle 37"/>
+                <wp:cNvGraphicFramePr/>
+                <a:graphic xmlns:a="http://schemas.openxmlformats.org/drawingml/2006/main">
+                  <a:graphicData uri="http://schemas.microsoft.com/office/word/2010/wordprocessingShape">
+                    <wps:wsp>
+                      <wps:cNvSpPr/>
+                      <wps:spPr>
+                        <a:xfrm>
+                          <a:off x="0" y="0"/>
+                          <a:ext cx="266369" cy="123246"/>
+                        </a:xfrm>
+                        <a:prstGeom prst="rect">
+                          <a:avLst/>
+                        </a:prstGeom>
+                        <a:noFill/>
+                        <a:ln w="38100">
+                          <a:solidFill>
+                            <a:srgbClr val="92D050"/>
+                          </a:solidFill>
+                        </a:ln>
+                      </wps:spPr>
+                      <wps:style>
+                        <a:lnRef idx="2">
+                          <a:schemeClr val="accent1">
+                            <a:shade val="50000"/>
+                          </a:schemeClr>
+                        </a:lnRef>
+                        <a:fillRef idx="1">
+                          <a:schemeClr val="accent1"/>
+                        </a:fillRef>
+                        <a:effectRef idx="0">
+                          <a:schemeClr val="accent1"/>
+                        </a:effectRef>
+                        <a:fontRef idx="minor">
+                          <a:schemeClr val="lt1"/>
+                        </a:fontRef>
+                      </wps:style>
+                      <wps:bodyPr rot="0" spcFirstLastPara="0" vertOverflow="overflow" horzOverflow="overflow" vert="horz" wrap="square" lIns="91440" tIns="45720" rIns="91440" bIns="45720" numCol="1" spcCol="0" rtlCol="0" fromWordArt="0" anchor="ctr" anchorCtr="0" forceAA="0" compatLnSpc="1">
+                        <a:prstTxWarp prst="textNoShape">
+                          <a:avLst/>
+                        </a:prstTxWarp>
+                        <a:noAutofit/>
+                      </wps:bodyPr>
+                    </wps:wsp>
+                  </a:graphicData>
+                </a:graphic>
+              </wp:anchor>
+            </w:drawing>
+          </mc:Choice>
+          <mc:Fallback>
+            <w:pict>
+              <v:rect w14:anchorId="530087D9" id="Rectangle 37" o:spid="_x0000_s1026" style="position:absolute;margin-left:255.65pt;margin-top:11.5pt;width:20.95pt;height:9.7pt;z-index:251679744;visibility:visible;mso-wrap-style:square;mso-wrap-distance-left:9pt;mso-wrap-distance-top:0;mso-wrap-distance-right:9pt;mso-wrap-distance-bottom:0;mso-position-horizontal:absolute;mso-position-horizontal-relative:text;mso-position-vertical:absolute;mso-position-vertical-relative:text;v-text-anchor:middle" o:gfxdata="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" filled="f" strokecolor="#92d050" strokeweight="3pt"/>
+            </w:pict>
+          </mc:Fallback>
+        </mc:AlternateContent>
+      </w:r>
+      <w:r>
+        <w:rPr>
+          <w:noProof/>
+          <w:lang w:eastAsia="fr-FR"/>
+        </w:rPr>
+        <mc:AlternateContent>
+          <mc:Choice Requires="wps">
+            <w:drawing>
+              <wp:anchor distT="0" distB="0" distL="114300" distR="114300" simplePos="0" relativeHeight="251678720" behindDoc="0" locked="0" layoutInCell="1" allowOverlap="1">
+                <wp:simplePos x="0" y="0"/>
+                <wp:positionH relativeFrom="column">
+                  <wp:posOffset>1998455</wp:posOffset>
+                </wp:positionH>
+                <wp:positionV relativeFrom="paragraph">
+                  <wp:posOffset>261592</wp:posOffset>
+                </wp:positionV>
+                <wp:extent cx="496957" cy="441298"/>
+                <wp:effectExtent l="19050" t="19050" r="17780" b="16510"/>
+                <wp:wrapNone/>
+                <wp:docPr id="36" name="Rectangle 36"/>
+                <wp:cNvGraphicFramePr/>
+                <a:graphic xmlns:a="http://schemas.openxmlformats.org/drawingml/2006/main">
+                  <a:graphicData uri="http://schemas.microsoft.com/office/word/2010/wordprocessingShape">
+                    <wps:wsp>
+                      <wps:cNvSpPr/>
+                      <wps:spPr>
+                        <a:xfrm>
+                          <a:off x="0" y="0"/>
+                          <a:ext cx="496957" cy="441298"/>
+                        </a:xfrm>
+                        <a:prstGeom prst="rect">
+                          <a:avLst/>
+                        </a:prstGeom>
+                        <a:noFill/>
+                        <a:ln w="38100">
+                          <a:solidFill>
+                            <a:srgbClr val="C00000"/>
+                          </a:solidFill>
+                        </a:ln>
+                      </wps:spPr>
+                      <wps:style>
+                        <a:lnRef idx="2">
+                          <a:schemeClr val="accent1">
+                            <a:shade val="50000"/>
+                          </a:schemeClr>
+                        </a:lnRef>
+                        <a:fillRef idx="1">
+                          <a:schemeClr val="accent1"/>
+                        </a:fillRef>
+                        <a:effectRef idx="0">
+                          <a:schemeClr val="accent1"/>
+                        </a:effectRef>
+                        <a:fontRef idx="minor">
+                          <a:schemeClr val="lt1"/>
+                        </a:fontRef>
+                      </wps:style>
+                      <wps:bodyPr rot="0" spcFirstLastPara="0" vertOverflow="overflow" horzOverflow="overflow" vert="horz" wrap="square" lIns="91440" tIns="45720" rIns="91440" bIns="45720" numCol="1" spcCol="0" rtlCol="0" fromWordArt="0" anchor="ctr" anchorCtr="0" forceAA="0" compatLnSpc="1">
+                        <a:prstTxWarp prst="textNoShape">
+                          <a:avLst/>
+                        </a:prstTxWarp>
+                        <a:noAutofit/>
+                      </wps:bodyPr>
+                    </wps:wsp>
+                  </a:graphicData>
+                </a:graphic>
+              </wp:anchor>
+            </w:drawing>
+          </mc:Choice>
+          <mc:Fallback>
+            <w:pict>
+              <v:rect w14:anchorId="2F172EF3" id="Rectangle 36" o:spid="_x0000_s1026" style="position:absolute;margin-left:157.35pt;margin-top:20.6pt;width:39.15pt;height:34.75pt;z-index:251678720;visibility:visible;mso-wrap-style:square;mso-wrap-distance-left:9pt;mso-wrap-distance-top:0;mso-wrap-distance-right:9pt;mso-wrap-distance-bottom:0;mso-position-horizontal:absolute;mso-position-horizontal-relative:text;mso-position-vertical:absolute;mso-position-vertical-relative:text;v-text-anchor:middle" o:gfxdata="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" filled="f" strokecolor="#c00000" strokeweight="3pt"/>
+            </w:pict>
+          </mc:Fallback>
+        </mc:AlternateContent>
+      </w:r>
+      <w:r>
+        <w:rPr>
+          <w:noProof/>
+          <w:lang w:eastAsia="fr-FR"/>
+        </w:rPr>
+        <w:drawing>
+          <wp:inline distT="0" distB="0" distL="0" distR="0" wp14:anchorId="63EDCE3D" wp14:editId="3D2B444B">
+            <wp:extent cx="1790700" cy="733425"/>
+            <wp:effectExtent l="0" t="0" r="0" b="9525"/>
+            <wp:docPr id="34" name="Image 34"/>
+            <wp:cNvGraphicFramePr>
+              <a:graphicFrameLocks xmlns:a="http://schemas.openxmlformats.org/drawingml/2006/main" noChangeAspect="1"/>
+            </wp:cNvGraphicFramePr>
+            <a:graphic xmlns:a="http://schemas.openxmlformats.org/drawingml/2006/main">
+              <a:graphicData uri="http://schemas.openxmlformats.org/drawingml/2006/picture">
+                <pic:pic xmlns:pic="http://schemas.openxmlformats.org/drawingml/2006/picture">
+                  <pic:nvPicPr>
+                    <pic:cNvPr id="1" name=""/>
+                    <pic:cNvPicPr/>
+                  </pic:nvPicPr>
+                  <pic:blipFill rotWithShape="1">
+                    <a:blip r:embed="rId23"/>
+                    <a:srcRect r="68915" b="82350"/>
+                    <a:stretch/>
+                  </pic:blipFill>
+                  <pic:spPr bwMode="auto">
+                    <a:xfrm>
+                      <a:off x="0" y="0"/>
+                      <a:ext cx="1790700" cy="733425"/>
+                    </a:xfrm>
+                    <a:prstGeom prst="rect">
+                      <a:avLst/>
+                    </a:prstGeom>
+                    <a:ln>
+                      <a:noFill/>
+                    </a:ln>
+                    <a:extLst>
+                      <a:ext uri="{53640926-AAD7-44D8-BBD7-CCE9431645EC}">
+                        <a14:shadowObscured xmlns:a14="http://schemas.microsoft.com/office/drawing/2010/main"/>
+                      </a:ext>
+                    </a:extLst>
+                  </pic:spPr>
+                </pic:pic>
+              </a:graphicData>
+            </a:graphic>
+          </wp:inline>
+        </w:drawing>
+      </w:r>
+    </w:p>
+    <w:p>
+      <w:pPr>
+        <w:jc w:val="center"/>
+        <w:rPr>
+          <w:noProof/>
+          <w:lang w:eastAsia="fr-FR"/>
+        </w:rPr>
+      </w:pPr>
+    </w:p>
+    <w:p>
+      <w:pPr>
+        <w:jc w:val="center"/>
+        <w:rPr>
+          <w:noProof/>
+          <w:color w:val="FF0000"/>
+          <w:lang w:eastAsia="fr-FR"/>
+        </w:rPr>
       </w:pPr>
       <w:r>
         <w:rPr>
@@ -3720,6 +4093,54 @@
       <w:r>
         <w:rPr>
           <w:noProof/>
+          <w:color w:val="000000" w:themeColor="text1"/>
+          <w:lang w:eastAsia="fr-FR"/>
+        </w:rPr>
+        <w:t xml:space="preserve"> (</w:t>
+      </w:r>
+      <w:r>
+        <w:rPr>
+          <w:noProof/>
+          <w:color w:val="000000" w:themeColor="text1"/>
+          <w:lang w:eastAsia="fr-FR"/>
+        </w:rPr>
+        <w:t>ou J1939 DBC to DBF si c’</w:t>
+      </w:r>
+      <w:r>
+        <w:rPr>
+          <w:noProof/>
+          <w:color w:val="000000" w:themeColor="text1"/>
+          <w:lang w:eastAsia="fr-FR"/>
+        </w:rPr>
+        <w:t>est une base de donn</w:t>
+      </w:r>
+      <w:proofErr w:type="spellStart"/>
+      <w:r>
+        <w:t>é</w:t>
+      </w:r>
+      <w:r>
+        <w:t>e</w:t>
+      </w:r>
+      <w:proofErr w:type="spellEnd"/>
+      <w:r>
+        <w:rPr>
+          <w:noProof/>
+          <w:color w:val="000000" w:themeColor="text1"/>
+          <w:lang w:eastAsia="fr-FR"/>
+        </w:rPr>
+        <w:t xml:space="preserve"> J1939</w:t>
+      </w:r>
+      <w:r>
+        <w:rPr>
+          <w:noProof/>
+          <w:color w:val="000000" w:themeColor="text1"/>
+          <w:lang w:eastAsia="fr-FR"/>
+        </w:rPr>
+        <w:t>)</w:t>
+      </w:r>
+      <w:r>
+        <w:rPr>
+          <w:noProof/>
           <w:lang w:eastAsia="fr-FR"/>
         </w:rPr>
         <w:t>, puis il n’</w:t>
@@ -3729,7 +4150,16 @@
           <w:noProof/>
           <w:lang w:eastAsia="fr-FR"/>
         </w:rPr>
-        <w:t xml:space="preserve">y a plus que </w:t>
+        <w:t>y a</w:t>
+      </w:r>
+      <w:bookmarkStart w:id="6" w:name="_GoBack"/>
+      <w:bookmarkEnd w:id="6"/>
+      <w:r>
+        <w:rPr>
+          <w:noProof/>
+          <w:lang w:eastAsia="fr-FR"/>
+        </w:rPr>
+        <w:t xml:space="preserve"> plus que </w:t>
       </w:r>
       <w:r>
         <w:t>s</w:t>
@@ -3959,7 +4389,7 @@
                     <pic:cNvPicPr/>
                   </pic:nvPicPr>
                   <pic:blipFill>
-                    <a:blip r:embed="rId23"/>
+                    <a:blip r:embed="rId24"/>
                     <a:stretch>
                       <a:fillRect/>
                     </a:stretch>
@@ -4207,7 +4637,7 @@
                     <pic:cNvPicPr/>
                   </pic:nvPicPr>
                   <pic:blipFill rotWithShape="1">
-                    <a:blip r:embed="rId24"/>
+                    <a:blip r:embed="rId25"/>
                     <a:srcRect b="66514"/>
                     <a:stretch/>
                   </pic:blipFill>
@@ -4785,6 +5215,7 @@
   <w:style w:type="character" w:default="1" w:styleId="Policepardfaut">
     <w:name w:val="Default Paragraph Font"/>
     <w:uiPriority w:val="1"/>
+    <w:semiHidden/>
     <w:unhideWhenUsed/>
   </w:style>
   <w:style w:type="table" w:default="1" w:styleId="TableauNormal">
@@ -5149,7 +5580,7 @@
 </file>
 
 <file path=customXml/itemProps1.xml><?xml version="1.0" encoding="utf-8"?>
-<ds:datastoreItem xmlns:ds="http://schemas.openxmlformats.org/officeDocument/2006/customXml" ds:itemID="{27B52FDE-469F-4C7C-9B06-CD886D7602D8}">
+<ds:datastoreItem xmlns:ds="http://schemas.openxmlformats.org/officeDocument/2006/customXml" ds:itemID="{548E3498-6538-4E6F-8EEE-0B34AAE0FA9C}">
   <ds:schemaRefs>
     <ds:schemaRef ds:uri="http://schemas.openxmlformats.org/officeDocument/2006/bibliography"/>
   </ds:schemaRefs>

</xml_diff>